<commit_message>
Avances del segundo día de Jam
</commit_message>
<xml_diff>
--- a/Docs/Wave.docx
+++ b/Docs/Wave.docx
@@ -6,9 +6,79 @@
       <w:pPr>
         <w:spacing w:after="0"/>
         <w:rPr>
-          <w:b/>
-        </w:rPr>
-      </w:pPr>
+          <w:rStyle w:val="Hipervnculo"/>
+          <w:b/>
+        </w:rPr>
+      </w:pPr>
+      <w:r>
+        <w:fldChar w:fldCharType="begin"/>
+      </w:r>
+      <w:r>
+        <w:instrText xml:space="preserve"> HYPERLINK "mailto:victorfergar@gmail.com" </w:instrText>
+      </w:r>
+      <w:r>
+        <w:fldChar w:fldCharType="separate"/>
+      </w:r>
+      <w:r>
+        <w:rPr>
+          <w:rStyle w:val="Hipervnculo"/>
+          <w:b/>
+        </w:rPr>
+        <w:t>victorfergar@gmail.com</w:t>
+      </w:r>
+      <w:r>
+        <w:rPr>
+          <w:rStyle w:val="Hipervnculo"/>
+          <w:b/>
+        </w:rPr>
+        <w:fldChar w:fldCharType="end"/>
+      </w:r>
+    </w:p>
+    <w:p>
+      <w:pPr>
+        <w:spacing w:after="0"/>
+        <w:rPr>
+          <w:rStyle w:val="Hipervnculo"/>
+          <w:b/>
+        </w:rPr>
+      </w:pPr>
+    </w:p>
+    <w:p>
+      <w:pPr>
+        <w:spacing w:after="0"/>
+        <w:rPr>
+          <w:b/>
+          <w:color w:val="0000FF" w:themeColor="hyperlink"/>
+        </w:rPr>
+      </w:pPr>
+      <w:r>
+        <w:rPr>
+          <w:rStyle w:val="Hipervnculo"/>
+          <w:b/>
+          <w:color w:val="FF0000"/>
+          <w:u w:val="none"/>
+        </w:rPr>
+        <w:t>15 de mayo día límite</w:t>
+      </w:r>
+      <w:bookmarkStart w:id="0" w:name="_GoBack"/>
+      <w:bookmarkEnd w:id="0"/>
+    </w:p>
+    <w:p>
+      <w:pPr>
+        <w:spacing w:after="0"/>
+        <w:rPr>
+          <w:b/>
+        </w:rPr>
+      </w:pPr>
+    </w:p>
+    <w:p>
+      <w:pPr>
+        <w:spacing w:after="0"/>
+        <w:rPr>
+          <w:b/>
+        </w:rPr>
+      </w:pPr>
+      <w:proofErr w:type="spellStart"/>
       <w:r>
         <w:rPr>
           <w:b/>
@@ -21,13 +91,19 @@
         </w:rPr>
         <w:t>Layers</w:t>
       </w:r>
-    </w:p>
-    <w:p>
-      <w:pPr>
-        <w:spacing w:after="0"/>
-      </w:pPr>
-      <w:r>
-        <w:t>Debug: Para por ejemplo dibujar los contornos de colisión</w:t>
+      <w:proofErr w:type="spellEnd"/>
+    </w:p>
+    <w:p>
+      <w:pPr>
+        <w:spacing w:after="0"/>
+      </w:pPr>
+      <w:proofErr w:type="spellStart"/>
+      <w:r>
+        <w:t>Debug</w:t>
+      </w:r>
+      <w:proofErr w:type="spellEnd"/>
+      <w:r>
+        <w:t>: Para por ejemplo dibujar los contornos de colisión</w:t>
       </w:r>
     </w:p>
     <w:p>
@@ -42,16 +118,34 @@
       <w:pPr>
         <w:spacing w:after="0"/>
       </w:pPr>
-      <w:r>
-        <w:t>Additive: Capa que suma el color a las que haya debajo</w:t>
-      </w:r>
-    </w:p>
-    <w:p>
-      <w:pPr>
-        <w:spacing w:after="0"/>
-      </w:pPr>
-      <w:r>
-        <w:t>Alpha: Usada para sprites que puedan tener transparencia</w:t>
+      <w:proofErr w:type="spellStart"/>
+      <w:r>
+        <w:t>Additive</w:t>
+      </w:r>
+      <w:proofErr w:type="spellEnd"/>
+      <w:r>
+        <w:t>: Capa que suma el color a las que haya debajo</w:t>
+      </w:r>
+    </w:p>
+    <w:p>
+      <w:pPr>
+        <w:spacing w:after="0"/>
+      </w:pPr>
+      <w:proofErr w:type="spellStart"/>
+      <w:r>
+        <w:t>Alpha</w:t>
+      </w:r>
+      <w:proofErr w:type="spellEnd"/>
+      <w:r>
+        <w:t xml:space="preserve">: Usada para </w:t>
+      </w:r>
+      <w:proofErr w:type="spellStart"/>
+      <w:r>
+        <w:t>sprites</w:t>
+      </w:r>
+      <w:proofErr w:type="spellEnd"/>
+      <w:r>
+        <w:t xml:space="preserve"> que puedan tener transparencia</w:t>
       </w:r>
     </w:p>
     <w:p>
@@ -74,51 +168,92 @@
           <w:b/>
         </w:rPr>
       </w:pPr>
+      <w:proofErr w:type="spellStart"/>
       <w:r>
         <w:rPr>
           <w:b/>
         </w:rPr>
         <w:t>Collider</w:t>
       </w:r>
-    </w:p>
-    <w:p>
-      <w:pPr>
-        <w:spacing w:after="0"/>
-      </w:pPr>
-      <w:r>
-        <w:t>PerPixelCollider: Primero comprueba si ha habido un rectangleCollider, y si la ha habido va comprobando pixel a pixel.</w:t>
-      </w:r>
-    </w:p>
-    <w:p>
-      <w:pPr>
-        <w:spacing w:after="0"/>
-      </w:pPr>
-      <w:r>
-        <w:t>Para que no consuma tantos recursos, al collider se le pasa una textura con menor resolución, y por tanto, menos pixeles que comprobar.</w:t>
-      </w:r>
-    </w:p>
-    <w:p>
-      <w:pPr>
-        <w:spacing w:after="0"/>
-      </w:pPr>
-    </w:p>
-    <w:p>
-      <w:pPr>
-        <w:spacing w:after="0"/>
-      </w:pPr>
+      <w:proofErr w:type="spellEnd"/>
+    </w:p>
+    <w:p>
+      <w:pPr>
+        <w:spacing w:after="0"/>
+      </w:pPr>
+      <w:proofErr w:type="spellStart"/>
+      <w:r>
+        <w:t>PerPixelCollider</w:t>
+      </w:r>
+      <w:proofErr w:type="spellEnd"/>
+      <w:r>
+        <w:t xml:space="preserve">: Primero comprueba si ha habido un </w:t>
+      </w:r>
+      <w:proofErr w:type="spellStart"/>
+      <w:r>
+        <w:t>rectangleCollider</w:t>
+      </w:r>
+      <w:proofErr w:type="spellEnd"/>
+      <w:r>
+        <w:t>, y si la ha habido va comprobando pixel a pixel.</w:t>
+      </w:r>
+    </w:p>
+    <w:p>
+      <w:pPr>
+        <w:spacing w:after="0"/>
+      </w:pPr>
+      <w:r>
+        <w:t xml:space="preserve">Para que no consuma tantos recursos, al </w:t>
+      </w:r>
+      <w:proofErr w:type="spellStart"/>
+      <w:r>
+        <w:t>collider</w:t>
+      </w:r>
+      <w:proofErr w:type="spellEnd"/>
+      <w:r>
+        <w:t xml:space="preserve"> se le pasa una textura con menor resolución, y por tanto, menos pixeles que comprobar.</w:t>
+      </w:r>
+    </w:p>
+    <w:p>
+      <w:pPr>
+        <w:spacing w:after="0"/>
+      </w:pPr>
+    </w:p>
+    <w:p>
+      <w:pPr>
+        <w:spacing w:after="0"/>
+      </w:pPr>
+      <w:proofErr w:type="spellStart"/>
       <w:r>
         <w:rPr>
           <w:b/>
         </w:rPr>
         <w:t>SpriteAtlas</w:t>
       </w:r>
-    </w:p>
-    <w:p>
-      <w:pPr>
-        <w:spacing w:after="0"/>
-      </w:pPr>
-      <w:r>
-        <w:t>Se usa el programa Texture Packer.</w:t>
+      <w:proofErr w:type="spellEnd"/>
+    </w:p>
+    <w:p>
+      <w:pPr>
+        <w:spacing w:after="0"/>
+      </w:pPr>
+      <w:r>
+        <w:t xml:space="preserve">Se usa el programa </w:t>
+      </w:r>
+      <w:proofErr w:type="spellStart"/>
+      <w:r>
+        <w:t>Texture</w:t>
+      </w:r>
+      <w:proofErr w:type="spellEnd"/>
+      <w:r>
+        <w:t xml:space="preserve"> </w:t>
+      </w:r>
+      <w:proofErr w:type="spellStart"/>
+      <w:r>
+        <w:t>Packer</w:t>
+      </w:r>
+      <w:proofErr w:type="spellEnd"/>
+      <w:r>
+        <w:t>.</w:t>
       </w:r>
     </w:p>
     <w:p>
@@ -156,39 +291,68 @@
         </w:r>
       </w:hyperlink>
       <w:r>
-        <w:t>, llamado Spine</w:t>
-      </w:r>
-    </w:p>
-    <w:p>
-      <w:pPr>
-        <w:spacing w:after="0"/>
-      </w:pPr>
-    </w:p>
-    <w:p>
-      <w:pPr>
-        <w:spacing w:after="0"/>
-      </w:pPr>
-      <w:r>
-        <w:rPr>
-          <w:b/>
-        </w:rPr>
-        <w:t>RigidBody2D (Parameters)</w:t>
-      </w:r>
-    </w:p>
-    <w:p>
-      <w:pPr>
-        <w:spacing w:after="0"/>
-      </w:pPr>
-      <w:r>
-        <w:t>Damping: La fricción con el aire o el espacio</w:t>
-      </w:r>
-    </w:p>
-    <w:p>
-      <w:pPr>
-        <w:spacing w:after="0"/>
-      </w:pPr>
-      <w:r>
-        <w:t>Restitution: Lo que va a botar</w:t>
+        <w:t xml:space="preserve">, llamado </w:t>
+      </w:r>
+      <w:proofErr w:type="spellStart"/>
+      <w:r>
+        <w:t>Spine</w:t>
+      </w:r>
+      <w:proofErr w:type="spellEnd"/>
+    </w:p>
+    <w:p>
+      <w:pPr>
+        <w:spacing w:after="0"/>
+      </w:pPr>
+    </w:p>
+    <w:p>
+      <w:pPr>
+        <w:spacing w:after="0"/>
+      </w:pPr>
+      <w:r>
+        <w:rPr>
+          <w:b/>
+        </w:rPr>
+        <w:t>RigidBody2D (</w:t>
+      </w:r>
+      <w:proofErr w:type="spellStart"/>
+      <w:r>
+        <w:rPr>
+          <w:b/>
+        </w:rPr>
+        <w:t>Parameters</w:t>
+      </w:r>
+      <w:proofErr w:type="spellEnd"/>
+      <w:r>
+        <w:rPr>
+          <w:b/>
+        </w:rPr>
+        <w:t>)</w:t>
+      </w:r>
+    </w:p>
+    <w:p>
+      <w:pPr>
+        <w:spacing w:after="0"/>
+      </w:pPr>
+      <w:proofErr w:type="spellStart"/>
+      <w:r>
+        <w:t>Damping</w:t>
+      </w:r>
+      <w:proofErr w:type="spellEnd"/>
+      <w:r>
+        <w:t>: La fricción con el aire o el espacio</w:t>
+      </w:r>
+    </w:p>
+    <w:p>
+      <w:pPr>
+        <w:spacing w:after="0"/>
+      </w:pPr>
+      <w:proofErr w:type="spellStart"/>
+      <w:r>
+        <w:t>Restitution</w:t>
+      </w:r>
+      <w:proofErr w:type="spellEnd"/>
+      <w:r>
+        <w:t>: Lo que va a botar</w:t>
       </w:r>
     </w:p>
     <w:p>
@@ -211,8 +375,21 @@
       <w:pPr>
         <w:spacing w:after="0"/>
       </w:pPr>
-      <w:r>
-        <w:t>RevoluteJoint: Hace efecto de motor (unes rueda con un coche y la relovulucionas)</w:t>
+      <w:proofErr w:type="spellStart"/>
+      <w:r>
+        <w:t>RevoluteJoint</w:t>
+      </w:r>
+      <w:proofErr w:type="spellEnd"/>
+      <w:r>
+        <w:t xml:space="preserve">: Hace efecto de motor (unes rueda con un coche y la </w:t>
+      </w:r>
+      <w:proofErr w:type="spellStart"/>
+      <w:r>
+        <w:t>relovulucionas</w:t>
+      </w:r>
+      <w:proofErr w:type="spellEnd"/>
+      <w:r>
+        <w:t>)</w:t>
       </w:r>
     </w:p>
     <w:p>
@@ -225,15 +402,182 @@
         <w:pStyle w:val="Ttulo1"/>
       </w:pPr>
       <w:r>
+        <w:t>Modelos 3D</w:t>
+      </w:r>
+    </w:p>
+    <w:p>
+      <w:r>
+        <w:t xml:space="preserve">Los </w:t>
+      </w:r>
+      <w:proofErr w:type="spellStart"/>
+      <w:r>
+        <w:t>MaterialsMap</w:t>
+      </w:r>
+      <w:proofErr w:type="spellEnd"/>
+      <w:r>
+        <w:t xml:space="preserve"> serán los que definirán por ejemplo el relieve, los brillos cuando se moja la ropa, etc.</w:t>
+      </w:r>
+      <w:r>
+        <w:t xml:space="preserve"> </w:t>
+      </w:r>
+    </w:p>
+    <w:p>
+      <w:r>
+        <w:t xml:space="preserve">El </w:t>
+      </w:r>
+      <w:proofErr w:type="spellStart"/>
+      <w:r>
+        <w:t>EnviromentMapMaterial</w:t>
+      </w:r>
+      <w:proofErr w:type="spellEnd"/>
+      <w:r>
+        <w:t xml:space="preserve"> es un mapa que no se calcula en tiempo real, es decir, si pasas entidades por delante, no saldrían reflejadas.</w:t>
+      </w:r>
+    </w:p>
+    <w:p>
+      <w:proofErr w:type="spellStart"/>
+      <w:r>
+        <w:t>NormalMappingMaterial</w:t>
+      </w:r>
+      <w:proofErr w:type="spellEnd"/>
+      <w:r>
+        <w:t xml:space="preserve"> simula una textura con relieve en un objeto, pero realmente es plano.</w:t>
+      </w:r>
+      <w:r>
+        <w:t xml:space="preserve"> Se le pasa una textura en canal difuso y otra en normal.</w:t>
+      </w:r>
+    </w:p>
+    <w:p>
+      <w:pPr>
+        <w:pStyle w:val="Ttulo1"/>
+      </w:pPr>
+      <w:r>
+        <w:t>Partículas 3D</w:t>
+      </w:r>
+    </w:p>
+    <w:p>
+      <w:r>
+        <w:t xml:space="preserve">El parámetro </w:t>
+      </w:r>
+      <w:proofErr w:type="spellStart"/>
+      <w:r>
+        <w:t>EmitRate</w:t>
+      </w:r>
+      <w:proofErr w:type="spellEnd"/>
+      <w:r>
+        <w:t xml:space="preserve"> emite partículas cada vez que mueren las anteriores (si tenemos 100 </w:t>
+      </w:r>
+      <w:proofErr w:type="spellStart"/>
+      <w:r>
+        <w:t>particulas</w:t>
+      </w:r>
+      <w:proofErr w:type="spellEnd"/>
+      <w:r>
+        <w:t xml:space="preserve"> máximas, cuando mueren estas emite las 100 siguientes).</w:t>
+      </w:r>
+    </w:p>
+    <w:p>
+      <w:r>
+        <w:lastRenderedPageBreak/>
+        <w:t xml:space="preserve">El </w:t>
+      </w:r>
+      <w:proofErr w:type="spellStart"/>
+      <w:r>
+        <w:t>EndDeltaScale</w:t>
+      </w:r>
+      <w:proofErr w:type="spellEnd"/>
+      <w:r>
+        <w:t xml:space="preserve"> es la escala de las partículas al morir.</w:t>
+      </w:r>
+    </w:p>
+    <w:p>
+      <w:pPr>
+        <w:pStyle w:val="Ttulo1"/>
+      </w:pPr>
+      <w:r>
+        <w:t>Componentes Físicos 3D</w:t>
+      </w:r>
+    </w:p>
+    <w:p>
+      <w:r>
+        <w:t xml:space="preserve">En </w:t>
+      </w:r>
+      <w:r>
+        <w:rPr>
+          <w:b/>
+        </w:rPr>
+        <w:t>RigidBody3D</w:t>
+      </w:r>
+      <w:r>
+        <w:t>, el parámetro “</w:t>
+      </w:r>
+      <w:proofErr w:type="spellStart"/>
+      <w:r>
+        <w:t>EnableContinuousContact</w:t>
+      </w:r>
+      <w:proofErr w:type="spellEnd"/>
+      <w:r>
+        <w:t xml:space="preserve">” hace que si lanzamos un objeto muy rápido contra una pared, este puede atravesarla sin darnos cuenta. Si activamos este parámetro, comprueba si entre el </w:t>
+      </w:r>
+      <w:proofErr w:type="spellStart"/>
+      <w:r>
+        <w:t>frame</w:t>
+      </w:r>
+      <w:proofErr w:type="spellEnd"/>
+      <w:r>
+        <w:t xml:space="preserve"> actual y el anterior se ha atravesado algún objeto y evita que lo haga.</w:t>
+      </w:r>
+    </w:p>
+    <w:p>
+      <w:r>
+        <w:t>El parámetro “</w:t>
+      </w:r>
+      <w:proofErr w:type="spellStart"/>
+      <w:r>
+        <w:t>Restitution</w:t>
+      </w:r>
+      <w:proofErr w:type="spellEnd"/>
+      <w:r>
+        <w:t>” representa la cantidad de energía que perderá en cada choque.</w:t>
+      </w:r>
+    </w:p>
+    <w:p>
+      <w:r>
+        <w:rPr>
+          <w:b/>
+        </w:rPr>
+        <w:t>Joint3D</w:t>
+      </w:r>
+      <w:r>
+        <w:t xml:space="preserve"> son las uniones entre los elementos de un modelo.</w:t>
+      </w:r>
+    </w:p>
+    <w:p/>
+    <w:p>
+      <w:pPr>
+        <w:spacing w:after="0"/>
+      </w:pPr>
+    </w:p>
+    <w:p>
+      <w:pPr>
+        <w:pStyle w:val="Ttulo1"/>
+      </w:pPr>
+      <w:r>
         <w:t>Importante</w:t>
       </w:r>
     </w:p>
     <w:p>
       <w:r>
-        <w:t>A la hora de introducir nuevos elementos gráficos al proyecto, hay que revisar que en sus propiedades los atributos “Accion de compilación” = “Contenido” y “Copiar en el directorio” = “Copiar si es a posteriori”</w:t>
-      </w:r>
-      <w:bookmarkStart w:id="0" w:name="_GoBack"/>
-      <w:bookmarkEnd w:id="0"/>
+        <w:t>A la hora de introducir nuevos elementos gráficos al proyecto, hay que revisar que en sus propiedades los atributos “</w:t>
+      </w:r>
+      <w:proofErr w:type="spellStart"/>
+      <w:r>
+        <w:t>Accion</w:t>
+      </w:r>
+      <w:proofErr w:type="spellEnd"/>
+      <w:r>
+        <w:t xml:space="preserve"> de compilación” = “Contenido” y “Copiar en el directorio” = “Copiar si es a posteriori”</w:t>
+      </w:r>
     </w:p>
     <w:p>
       <w:pPr>
@@ -256,18 +600,100 @@
         <w:spacing w:after="0"/>
       </w:pPr>
       <w:r>
-        <w:t>Debido a que Wave Engine solo trabaja con 32 bits (como todas las consolas y móviles del mercado), es necesario hacer un cambio.</w:t>
-      </w:r>
-    </w:p>
-    <w:p>
-      <w:pPr>
-        <w:spacing w:after="0"/>
-      </w:pPr>
-      <w:r>
-        <w:t>Hay que irse al lado del botón Iniciar, que hay un cuadro desplegable en el que pone Debug, y hay que seleccionar la opción “Administrador de configuración”</w:t>
-      </w:r>
-      <w:r>
-        <w:t>. Ahí debemos abrir la lista de “Plataformas de soluciones activas” &gt; Editar y eliminar “Any CPU”</w:t>
+        <w:t xml:space="preserve">Debido a que Wave </w:t>
+      </w:r>
+      <w:proofErr w:type="spellStart"/>
+      <w:r>
+        <w:t>Engine</w:t>
+      </w:r>
+      <w:proofErr w:type="spellEnd"/>
+      <w:r>
+        <w:t xml:space="preserve"> solo trabaja con 32 bits (como todas las consolas y móviles del mercado), es necesario hacer un cambio.</w:t>
+      </w:r>
+    </w:p>
+    <w:p>
+      <w:pPr>
+        <w:spacing w:after="0"/>
+      </w:pPr>
+      <w:r>
+        <w:t xml:space="preserve">Hay que irse al lado del botón Iniciar, que hay un cuadro desplegable en el que pone </w:t>
+      </w:r>
+      <w:proofErr w:type="spellStart"/>
+      <w:r>
+        <w:t>Debug</w:t>
+      </w:r>
+      <w:proofErr w:type="spellEnd"/>
+      <w:r>
+        <w:t>, y hay que seleccionar la opción “Administrador de configuración”</w:t>
+      </w:r>
+      <w:r>
+        <w:t>. Ahí debemos abrir la lista de “Plataformas de soluciones activas” &gt; Editar y eliminar “</w:t>
+      </w:r>
+      <w:proofErr w:type="spellStart"/>
+      <w:r>
+        <w:t>Any</w:t>
+      </w:r>
+      <w:proofErr w:type="spellEnd"/>
+      <w:r>
+        <w:t xml:space="preserve"> CPU”</w:t>
+      </w:r>
+    </w:p>
+    <w:p>
+      <w:pPr>
+        <w:pStyle w:val="Ttulo2"/>
+      </w:pPr>
+      <w:r>
+        <w:t xml:space="preserve">Firmar proyecto para Windows </w:t>
+      </w:r>
+      <w:proofErr w:type="spellStart"/>
+      <w:r>
+        <w:t>Store</w:t>
+      </w:r>
+      <w:proofErr w:type="spellEnd"/>
+    </w:p>
+    <w:p>
+      <w:r>
+        <w:t xml:space="preserve">Convertimos el proyecto para Windows </w:t>
+      </w:r>
+      <w:proofErr w:type="spellStart"/>
+      <w:r>
+        <w:t>Store</w:t>
+      </w:r>
+      <w:proofErr w:type="spellEnd"/>
+      <w:r>
+        <w:t xml:space="preserve">, y ahora debemos abrirlo con visual </w:t>
+      </w:r>
+      <w:proofErr w:type="spellStart"/>
+      <w:r>
+        <w:t>studio</w:t>
+      </w:r>
+      <w:proofErr w:type="spellEnd"/>
+      <w:r>
+        <w:t xml:space="preserve">, abrimos </w:t>
+      </w:r>
+      <w:proofErr w:type="spellStart"/>
+      <w:r>
+        <w:t>Package.appxmanifest</w:t>
+      </w:r>
+      <w:proofErr w:type="spellEnd"/>
+      <w:r>
+        <w:t xml:space="preserve"> &gt; </w:t>
+      </w:r>
+      <w:proofErr w:type="spellStart"/>
+      <w:r>
+        <w:t>Choose</w:t>
+      </w:r>
+      <w:proofErr w:type="spellEnd"/>
+      <w:r>
+        <w:t xml:space="preserve"> </w:t>
+      </w:r>
+      <w:proofErr w:type="spellStart"/>
+      <w:r>
+        <w:t>Certificate</w:t>
+      </w:r>
+      <w:proofErr w:type="spellEnd"/>
+      <w:r>
+        <w:t xml:space="preserve"> y crearlo.</w:t>
       </w:r>
     </w:p>
     <w:sectPr>
@@ -463,6 +889,30 @@
       <w:szCs w:val="28"/>
     </w:rPr>
   </w:style>
+  <w:style w:type="paragraph" w:styleId="Ttulo2">
+    <w:name w:val="heading 2"/>
+    <w:basedOn w:val="Normal"/>
+    <w:next w:val="Normal"/>
+    <w:link w:val="Ttulo2Car"/>
+    <w:uiPriority w:val="9"/>
+    <w:unhideWhenUsed/>
+    <w:qFormat/>
+    <w:rsid w:val="007C5158"/>
+    <w:pPr>
+      <w:keepNext/>
+      <w:keepLines/>
+      <w:spacing w:before="200" w:after="0"/>
+      <w:outlineLvl w:val="1"/>
+    </w:pPr>
+    <w:rPr>
+      <w:rFonts w:asciiTheme="majorHAnsi" w:eastAsiaTheme="majorEastAsia" w:hAnsiTheme="majorHAnsi" w:cstheme="majorBidi"/>
+      <w:b/>
+      <w:bCs/>
+      <w:color w:val="4F81BD" w:themeColor="accent1"/>
+      <w:sz w:val="26"/>
+      <w:szCs w:val="26"/>
+    </w:rPr>
+  </w:style>
   <w:style w:type="character" w:default="1" w:styleId="Fuentedeprrafopredeter">
     <w:name w:val="Default Paragraph Font"/>
     <w:uiPriority w:val="1"/>
@@ -514,6 +964,21 @@
       <w:color w:val="365F91" w:themeColor="accent1" w:themeShade="BF"/>
       <w:sz w:val="28"/>
       <w:szCs w:val="28"/>
+    </w:rPr>
+  </w:style>
+  <w:style w:type="character" w:customStyle="1" w:styleId="Ttulo2Car">
+    <w:name w:val="Título 2 Car"/>
+    <w:basedOn w:val="Fuentedeprrafopredeter"/>
+    <w:link w:val="Ttulo2"/>
+    <w:uiPriority w:val="9"/>
+    <w:rsid w:val="007C5158"/>
+    <w:rPr>
+      <w:rFonts w:asciiTheme="majorHAnsi" w:eastAsiaTheme="majorEastAsia" w:hAnsiTheme="majorHAnsi" w:cstheme="majorBidi"/>
+      <w:b/>
+      <w:bCs/>
+      <w:color w:val="4F81BD" w:themeColor="accent1"/>
+      <w:sz w:val="26"/>
+      <w:szCs w:val="26"/>
     </w:rPr>
   </w:style>
 </w:styles>
@@ -702,6 +1167,30 @@
       <w:szCs w:val="28"/>
     </w:rPr>
   </w:style>
+  <w:style w:type="paragraph" w:styleId="Ttulo2">
+    <w:name w:val="heading 2"/>
+    <w:basedOn w:val="Normal"/>
+    <w:next w:val="Normal"/>
+    <w:link w:val="Ttulo2Car"/>
+    <w:uiPriority w:val="9"/>
+    <w:unhideWhenUsed/>
+    <w:qFormat/>
+    <w:rsid w:val="007C5158"/>
+    <w:pPr>
+      <w:keepNext/>
+      <w:keepLines/>
+      <w:spacing w:before="200" w:after="0"/>
+      <w:outlineLvl w:val="1"/>
+    </w:pPr>
+    <w:rPr>
+      <w:rFonts w:asciiTheme="majorHAnsi" w:eastAsiaTheme="majorEastAsia" w:hAnsiTheme="majorHAnsi" w:cstheme="majorBidi"/>
+      <w:b/>
+      <w:bCs/>
+      <w:color w:val="4F81BD" w:themeColor="accent1"/>
+      <w:sz w:val="26"/>
+      <w:szCs w:val="26"/>
+    </w:rPr>
+  </w:style>
   <w:style w:type="character" w:default="1" w:styleId="Fuentedeprrafopredeter">
     <w:name w:val="Default Paragraph Font"/>
     <w:uiPriority w:val="1"/>
@@ -753,6 +1242,21 @@
       <w:color w:val="365F91" w:themeColor="accent1" w:themeShade="BF"/>
       <w:sz w:val="28"/>
       <w:szCs w:val="28"/>
+    </w:rPr>
+  </w:style>
+  <w:style w:type="character" w:customStyle="1" w:styleId="Ttulo2Car">
+    <w:name w:val="Título 2 Car"/>
+    <w:basedOn w:val="Fuentedeprrafopredeter"/>
+    <w:link w:val="Ttulo2"/>
+    <w:uiPriority w:val="9"/>
+    <w:rsid w:val="007C5158"/>
+    <w:rPr>
+      <w:rFonts w:asciiTheme="majorHAnsi" w:eastAsiaTheme="majorEastAsia" w:hAnsiTheme="majorHAnsi" w:cstheme="majorBidi"/>
+      <w:b/>
+      <w:bCs/>
+      <w:color w:val="4F81BD" w:themeColor="accent1"/>
+      <w:sz w:val="26"/>
+      <w:szCs w:val="26"/>
     </w:rPr>
   </w:style>
 </w:styles>

</xml_diff>

<commit_message>
Cambios varios en el funcionamiento
</commit_message>
<xml_diff>
--- a/Docs/Wave.docx
+++ b/Docs/Wave.docx
@@ -10,29 +10,15 @@
           <w:b/>
         </w:rPr>
       </w:pPr>
-      <w:r>
-        <w:fldChar w:fldCharType="begin"/>
-      </w:r>
-      <w:r>
-        <w:instrText xml:space="preserve"> HYPERLINK "mailto:victorfergar@gmail.com" </w:instrText>
-      </w:r>
-      <w:r>
-        <w:fldChar w:fldCharType="separate"/>
-      </w:r>
-      <w:r>
-        <w:rPr>
-          <w:rStyle w:val="Hipervnculo"/>
-          <w:b/>
-        </w:rPr>
-        <w:t>victorfergar@gmail.com</w:t>
-      </w:r>
-      <w:r>
-        <w:rPr>
-          <w:rStyle w:val="Hipervnculo"/>
-          <w:b/>
-        </w:rPr>
-        <w:fldChar w:fldCharType="end"/>
-      </w:r>
+      <w:hyperlink r:id="rId5" w:history="1">
+        <w:r>
+          <w:rPr>
+            <w:rStyle w:val="Hipervnculo"/>
+            <w:b/>
+          </w:rPr>
+          <w:t>victorfergar@gmail.com</w:t>
+        </w:r>
+      </w:hyperlink>
     </w:p>
     <w:p>
       <w:pPr>
@@ -60,25 +46,22 @@
         </w:rPr>
         <w:t>15 de mayo día límite</w:t>
       </w:r>
-      <w:bookmarkStart w:id="0" w:name="_GoBack"/>
-      <w:bookmarkEnd w:id="0"/>
-    </w:p>
-    <w:p>
-      <w:pPr>
-        <w:spacing w:after="0"/>
-        <w:rPr>
-          <w:b/>
-        </w:rPr>
-      </w:pPr>
-    </w:p>
-    <w:p>
-      <w:pPr>
-        <w:spacing w:after="0"/>
-        <w:rPr>
-          <w:b/>
-        </w:rPr>
-      </w:pPr>
-      <w:proofErr w:type="spellStart"/>
+    </w:p>
+    <w:p>
+      <w:pPr>
+        <w:spacing w:after="0"/>
+        <w:rPr>
+          <w:b/>
+        </w:rPr>
+      </w:pPr>
+    </w:p>
+    <w:p>
+      <w:pPr>
+        <w:spacing w:after="0"/>
+        <w:rPr>
+          <w:b/>
+        </w:rPr>
+      </w:pPr>
       <w:r>
         <w:rPr>
           <w:b/>
@@ -91,19 +74,13 @@
         </w:rPr>
         <w:t>Layers</w:t>
       </w:r>
-      <w:proofErr w:type="spellEnd"/>
-    </w:p>
-    <w:p>
-      <w:pPr>
-        <w:spacing w:after="0"/>
-      </w:pPr>
-      <w:proofErr w:type="spellStart"/>
-      <w:r>
-        <w:t>Debug</w:t>
-      </w:r>
-      <w:proofErr w:type="spellEnd"/>
-      <w:r>
-        <w:t>: Para por ejemplo dibujar los contornos de colisión</w:t>
+    </w:p>
+    <w:p>
+      <w:pPr>
+        <w:spacing w:after="0"/>
+      </w:pPr>
+      <w:r>
+        <w:t>Debug: Para por ejemplo dibujar los contornos de colisión</w:t>
       </w:r>
     </w:p>
     <w:p>
@@ -118,34 +95,16 @@
       <w:pPr>
         <w:spacing w:after="0"/>
       </w:pPr>
-      <w:proofErr w:type="spellStart"/>
-      <w:r>
-        <w:t>Additive</w:t>
-      </w:r>
-      <w:proofErr w:type="spellEnd"/>
-      <w:r>
-        <w:t>: Capa que suma el color a las que haya debajo</w:t>
-      </w:r>
-    </w:p>
-    <w:p>
-      <w:pPr>
-        <w:spacing w:after="0"/>
-      </w:pPr>
-      <w:proofErr w:type="spellStart"/>
-      <w:r>
-        <w:t>Alpha</w:t>
-      </w:r>
-      <w:proofErr w:type="spellEnd"/>
-      <w:r>
-        <w:t xml:space="preserve">: Usada para </w:t>
-      </w:r>
-      <w:proofErr w:type="spellStart"/>
-      <w:r>
-        <w:t>sprites</w:t>
-      </w:r>
-      <w:proofErr w:type="spellEnd"/>
-      <w:r>
-        <w:t xml:space="preserve"> que puedan tener transparencia</w:t>
+      <w:r>
+        <w:t>Additive: Capa que suma el color a las que haya debajo</w:t>
+      </w:r>
+    </w:p>
+    <w:p>
+      <w:pPr>
+        <w:spacing w:after="0"/>
+      </w:pPr>
+      <w:r>
+        <w:t>Alpha: Usada para sprites que puedan tener transparencia</w:t>
       </w:r>
     </w:p>
     <w:p>
@@ -168,92 +127,51 @@
           <w:b/>
         </w:rPr>
       </w:pPr>
-      <w:proofErr w:type="spellStart"/>
       <w:r>
         <w:rPr>
           <w:b/>
         </w:rPr>
         <w:t>Collider</w:t>
       </w:r>
-      <w:proofErr w:type="spellEnd"/>
-    </w:p>
-    <w:p>
-      <w:pPr>
-        <w:spacing w:after="0"/>
-      </w:pPr>
-      <w:proofErr w:type="spellStart"/>
-      <w:r>
-        <w:t>PerPixelCollider</w:t>
-      </w:r>
-      <w:proofErr w:type="spellEnd"/>
-      <w:r>
-        <w:t xml:space="preserve">: Primero comprueba si ha habido un </w:t>
-      </w:r>
-      <w:proofErr w:type="spellStart"/>
-      <w:r>
-        <w:t>rectangleCollider</w:t>
-      </w:r>
-      <w:proofErr w:type="spellEnd"/>
-      <w:r>
-        <w:t>, y si la ha habido va comprobando pixel a pixel.</w:t>
-      </w:r>
-    </w:p>
-    <w:p>
-      <w:pPr>
-        <w:spacing w:after="0"/>
-      </w:pPr>
-      <w:r>
-        <w:t xml:space="preserve">Para que no consuma tantos recursos, al </w:t>
-      </w:r>
-      <w:proofErr w:type="spellStart"/>
-      <w:r>
-        <w:t>collider</w:t>
-      </w:r>
-      <w:proofErr w:type="spellEnd"/>
-      <w:r>
-        <w:t xml:space="preserve"> se le pasa una textura con menor resolución, y por tanto, menos pixeles que comprobar.</w:t>
-      </w:r>
-    </w:p>
-    <w:p>
-      <w:pPr>
-        <w:spacing w:after="0"/>
-      </w:pPr>
-    </w:p>
-    <w:p>
-      <w:pPr>
-        <w:spacing w:after="0"/>
-      </w:pPr>
-      <w:proofErr w:type="spellStart"/>
+    </w:p>
+    <w:p>
+      <w:pPr>
+        <w:spacing w:after="0"/>
+      </w:pPr>
+      <w:r>
+        <w:t>PerPixelCollider: Primero comprueba si ha habido un rectangleCollider, y si la ha habido va comprobando pixel a pixel.</w:t>
+      </w:r>
+    </w:p>
+    <w:p>
+      <w:pPr>
+        <w:spacing w:after="0"/>
+      </w:pPr>
+      <w:r>
+        <w:t>Para que no consuma tantos recursos, al collider se le pasa una textura con menor resolución, y por tanto, menos pixeles que comprobar.</w:t>
+      </w:r>
+    </w:p>
+    <w:p>
+      <w:pPr>
+        <w:spacing w:after="0"/>
+      </w:pPr>
+    </w:p>
+    <w:p>
+      <w:pPr>
+        <w:spacing w:after="0"/>
+      </w:pPr>
       <w:r>
         <w:rPr>
           <w:b/>
         </w:rPr>
         <w:t>SpriteAtlas</w:t>
       </w:r>
-      <w:proofErr w:type="spellEnd"/>
-    </w:p>
-    <w:p>
-      <w:pPr>
-        <w:spacing w:after="0"/>
-      </w:pPr>
-      <w:r>
-        <w:t xml:space="preserve">Se usa el programa </w:t>
-      </w:r>
-      <w:proofErr w:type="spellStart"/>
-      <w:r>
-        <w:t>Texture</w:t>
-      </w:r>
-      <w:proofErr w:type="spellEnd"/>
-      <w:r>
-        <w:t xml:space="preserve"> </w:t>
-      </w:r>
-      <w:proofErr w:type="spellStart"/>
-      <w:r>
-        <w:t>Packer</w:t>
-      </w:r>
-      <w:proofErr w:type="spellEnd"/>
-      <w:r>
-        <w:t>.</w:t>
+    </w:p>
+    <w:p>
+      <w:pPr>
+        <w:spacing w:after="0"/>
+      </w:pPr>
+      <w:r>
+        <w:t>Se usa el programa Texture Packer.</w:t>
       </w:r>
     </w:p>
     <w:p>
@@ -282,7 +200,7 @@
       <w:r>
         <w:t xml:space="preserve">Usar programa </w:t>
       </w:r>
-      <w:hyperlink r:id="rId5" w:history="1">
+      <w:hyperlink r:id="rId6" w:history="1">
         <w:r>
           <w:rPr>
             <w:rStyle w:val="Hipervnculo"/>
@@ -291,68 +209,39 @@
         </w:r>
       </w:hyperlink>
       <w:r>
-        <w:t xml:space="preserve">, llamado </w:t>
-      </w:r>
-      <w:proofErr w:type="spellStart"/>
-      <w:r>
-        <w:t>Spine</w:t>
-      </w:r>
-      <w:proofErr w:type="spellEnd"/>
-    </w:p>
-    <w:p>
-      <w:pPr>
-        <w:spacing w:after="0"/>
-      </w:pPr>
-    </w:p>
-    <w:p>
-      <w:pPr>
-        <w:spacing w:after="0"/>
-      </w:pPr>
-      <w:r>
-        <w:rPr>
-          <w:b/>
-        </w:rPr>
-        <w:t>RigidBody2D (</w:t>
-      </w:r>
-      <w:proofErr w:type="spellStart"/>
-      <w:r>
-        <w:rPr>
-          <w:b/>
-        </w:rPr>
-        <w:t>Parameters</w:t>
-      </w:r>
-      <w:proofErr w:type="spellEnd"/>
-      <w:r>
-        <w:rPr>
-          <w:b/>
-        </w:rPr>
-        <w:t>)</w:t>
-      </w:r>
-    </w:p>
-    <w:p>
-      <w:pPr>
-        <w:spacing w:after="0"/>
-      </w:pPr>
-      <w:proofErr w:type="spellStart"/>
-      <w:r>
-        <w:t>Damping</w:t>
-      </w:r>
-      <w:proofErr w:type="spellEnd"/>
-      <w:r>
-        <w:t>: La fricción con el aire o el espacio</w:t>
-      </w:r>
-    </w:p>
-    <w:p>
-      <w:pPr>
-        <w:spacing w:after="0"/>
-      </w:pPr>
-      <w:proofErr w:type="spellStart"/>
-      <w:r>
-        <w:t>Restitution</w:t>
-      </w:r>
-      <w:proofErr w:type="spellEnd"/>
-      <w:r>
-        <w:t>: Lo que va a botar</w:t>
+        <w:t>, llamado Spine</w:t>
+      </w:r>
+    </w:p>
+    <w:p>
+      <w:pPr>
+        <w:spacing w:after="0"/>
+      </w:pPr>
+    </w:p>
+    <w:p>
+      <w:pPr>
+        <w:spacing w:after="0"/>
+      </w:pPr>
+      <w:r>
+        <w:rPr>
+          <w:b/>
+        </w:rPr>
+        <w:t>RigidBody2D (Parameters)</w:t>
+      </w:r>
+    </w:p>
+    <w:p>
+      <w:pPr>
+        <w:spacing w:after="0"/>
+      </w:pPr>
+      <w:r>
+        <w:t>Damping: La fricción con el aire o el espacio</w:t>
+      </w:r>
+    </w:p>
+    <w:p>
+      <w:pPr>
+        <w:spacing w:after="0"/>
+      </w:pPr>
+      <w:r>
+        <w:t>Restitution: Lo que va a botar</w:t>
       </w:r>
     </w:p>
     <w:p>
@@ -375,21 +264,8 @@
       <w:pPr>
         <w:spacing w:after="0"/>
       </w:pPr>
-      <w:proofErr w:type="spellStart"/>
-      <w:r>
-        <w:t>RevoluteJoint</w:t>
-      </w:r>
-      <w:proofErr w:type="spellEnd"/>
-      <w:r>
-        <w:t xml:space="preserve">: Hace efecto de motor (unes rueda con un coche y la </w:t>
-      </w:r>
-      <w:proofErr w:type="spellStart"/>
-      <w:r>
-        <w:t>relovulucionas</w:t>
-      </w:r>
-      <w:proofErr w:type="spellEnd"/>
-      <w:r>
-        <w:t>)</w:t>
+      <w:r>
+        <w:t>RevoluteJoint: Hace efecto de motor (unes rueda con un coche y la relovulucionas)</w:t>
       </w:r>
     </w:p>
     <w:p>
@@ -407,15 +283,7 @@
     </w:p>
     <w:p>
       <w:r>
-        <w:t xml:space="preserve">Los </w:t>
-      </w:r>
-      <w:proofErr w:type="spellStart"/>
-      <w:r>
-        <w:t>MaterialsMap</w:t>
-      </w:r>
-      <w:proofErr w:type="spellEnd"/>
-      <w:r>
-        <w:t xml:space="preserve"> serán los que definirán por ejemplo el relieve, los brillos cuando se moja la ropa, etc.</w:t>
+        <w:t>Los MaterialsMap serán los que definirán por ejemplo el relieve, los brillos cuando se moja la ropa, etc.</w:t>
       </w:r>
       <w:r>
         <w:t xml:space="preserve"> </w:t>
@@ -423,25 +291,12 @@
     </w:p>
     <w:p>
       <w:r>
-        <w:t xml:space="preserve">El </w:t>
-      </w:r>
-      <w:proofErr w:type="spellStart"/>
-      <w:r>
-        <w:t>EnviromentMapMaterial</w:t>
-      </w:r>
-      <w:proofErr w:type="spellEnd"/>
-      <w:r>
-        <w:t xml:space="preserve"> es un mapa que no se calcula en tiempo real, es decir, si pasas entidades por delante, no saldrían reflejadas.</w:t>
-      </w:r>
-    </w:p>
-    <w:p>
-      <w:proofErr w:type="spellStart"/>
-      <w:r>
-        <w:t>NormalMappingMaterial</w:t>
-      </w:r>
-      <w:proofErr w:type="spellEnd"/>
-      <w:r>
-        <w:t xml:space="preserve"> simula una textura con relieve en un objeto, pero realmente es plano.</w:t>
+        <w:t>El EnviromentMapMaterial es un mapa que no se calcula en tiempo real, es decir, si pasas entidades por delante, no saldrían reflejadas.</w:t>
+      </w:r>
+    </w:p>
+    <w:p>
+      <w:r>
+        <w:t>NormalMappingMaterial simula una textura con relieve en un objeto, pero realmente es plano.</w:t>
       </w:r>
       <w:r>
         <w:t xml:space="preserve"> Se le pasa una textura en canal difuso y otra en normal.</w:t>
@@ -457,37 +312,13 @@
     </w:p>
     <w:p>
       <w:r>
-        <w:t xml:space="preserve">El parámetro </w:t>
-      </w:r>
-      <w:proofErr w:type="spellStart"/>
-      <w:r>
-        <w:t>EmitRate</w:t>
-      </w:r>
-      <w:proofErr w:type="spellEnd"/>
-      <w:r>
-        <w:t xml:space="preserve"> emite partículas cada vez que mueren las anteriores (si tenemos 100 </w:t>
-      </w:r>
-      <w:proofErr w:type="spellStart"/>
-      <w:r>
-        <w:t>particulas</w:t>
-      </w:r>
-      <w:proofErr w:type="spellEnd"/>
-      <w:r>
-        <w:t xml:space="preserve"> máximas, cuando mueren estas emite las 100 siguientes).</w:t>
+        <w:t>El parámetro EmitRate emite partículas cada vez que mueren las anteriores (si tenemos 100 particulas máximas, cuando mueren estas emite las 100 siguientes).</w:t>
       </w:r>
     </w:p>
     <w:p>
       <w:r>
         <w:lastRenderedPageBreak/>
-        <w:t xml:space="preserve">El </w:t>
-      </w:r>
-      <w:proofErr w:type="spellStart"/>
-      <w:r>
-        <w:t>EndDeltaScale</w:t>
-      </w:r>
-      <w:proofErr w:type="spellEnd"/>
-      <w:r>
-        <w:t xml:space="preserve"> es la escala de las partículas al morir.</w:t>
+        <w:t>El EndDeltaScale es la escala de las partículas al morir.</w:t>
       </w:r>
     </w:p>
     <w:p>
@@ -509,36 +340,12 @@
         <w:t>RigidBody3D</w:t>
       </w:r>
       <w:r>
-        <w:t>, el parámetro “</w:t>
-      </w:r>
-      <w:proofErr w:type="spellStart"/>
-      <w:r>
-        <w:t>EnableContinuousContact</w:t>
-      </w:r>
-      <w:proofErr w:type="spellEnd"/>
-      <w:r>
-        <w:t xml:space="preserve">” hace que si lanzamos un objeto muy rápido contra una pared, este puede atravesarla sin darnos cuenta. Si activamos este parámetro, comprueba si entre el </w:t>
-      </w:r>
-      <w:proofErr w:type="spellStart"/>
-      <w:r>
-        <w:t>frame</w:t>
-      </w:r>
-      <w:proofErr w:type="spellEnd"/>
-      <w:r>
-        <w:t xml:space="preserve"> actual y el anterior se ha atravesado algún objeto y evita que lo haga.</w:t>
-      </w:r>
-    </w:p>
-    <w:p>
-      <w:r>
-        <w:t>El parámetro “</w:t>
-      </w:r>
-      <w:proofErr w:type="spellStart"/>
-      <w:r>
-        <w:t>Restitution</w:t>
-      </w:r>
-      <w:proofErr w:type="spellEnd"/>
-      <w:r>
-        <w:t>” representa la cantidad de energía que perderá en cada choque.</w:t>
+        <w:t>, el parámetro “EnableContinuousContact” hace que si lanzamos un objeto muy rápido contra una pared, este puede atravesarla sin darnos cuenta. Si activamos este parámetro, comprueba si entre el frame actual y el anterior se ha atravesado algún objeto y evita que lo haga.</w:t>
+      </w:r>
+    </w:p>
+    <w:p>
+      <w:r>
+        <w:t>El parámetro “Restitution” representa la cantidad de energía que perderá en cada choque.</w:t>
       </w:r>
     </w:p>
     <w:p>
@@ -568,15 +375,7 @@
     </w:p>
     <w:p>
       <w:r>
-        <w:t>A la hora de introducir nuevos elementos gráficos al proyecto, hay que revisar que en sus propiedades los atributos “</w:t>
-      </w:r>
-      <w:proofErr w:type="spellStart"/>
-      <w:r>
-        <w:t>Accion</w:t>
-      </w:r>
-      <w:proofErr w:type="spellEnd"/>
-      <w:r>
-        <w:t xml:space="preserve"> de compilación” = “Contenido” y “Copiar en el directorio” = “Copiar si es a posteriori”</w:t>
+        <w:t>A la hora de introducir nuevos elementos gráficos al proyecto, hay que revisar que en sus propiedades los atributos “Accion de compilación” = “Contenido” y “Copiar en el directorio” = “Copiar si es a posteriori”</w:t>
       </w:r>
     </w:p>
     <w:p>
@@ -600,42 +399,18 @@
         <w:spacing w:after="0"/>
       </w:pPr>
       <w:r>
-        <w:t xml:space="preserve">Debido a que Wave </w:t>
-      </w:r>
-      <w:proofErr w:type="spellStart"/>
-      <w:r>
-        <w:t>Engine</w:t>
-      </w:r>
-      <w:proofErr w:type="spellEnd"/>
-      <w:r>
-        <w:t xml:space="preserve"> solo trabaja con 32 bits (como todas las consolas y móviles del mercado), es necesario hacer un cambio.</w:t>
-      </w:r>
-    </w:p>
-    <w:p>
-      <w:pPr>
-        <w:spacing w:after="0"/>
-      </w:pPr>
-      <w:r>
-        <w:t xml:space="preserve">Hay que irse al lado del botón Iniciar, que hay un cuadro desplegable en el que pone </w:t>
-      </w:r>
-      <w:proofErr w:type="spellStart"/>
-      <w:r>
-        <w:t>Debug</w:t>
-      </w:r>
-      <w:proofErr w:type="spellEnd"/>
-      <w:r>
-        <w:t>, y hay que seleccionar la opción “Administrador de configuración”</w:t>
-      </w:r>
-      <w:r>
-        <w:t>. Ahí debemos abrir la lista de “Plataformas de soluciones activas” &gt; Editar y eliminar “</w:t>
-      </w:r>
-      <w:proofErr w:type="spellStart"/>
-      <w:r>
-        <w:t>Any</w:t>
-      </w:r>
-      <w:proofErr w:type="spellEnd"/>
-      <w:r>
-        <w:t xml:space="preserve"> CPU”</w:t>
+        <w:t>Debido a que Wave Engine solo trabaja con 32 bits (como todas las consolas y móviles del mercado), es necesario hacer un cambio.</w:t>
+      </w:r>
+    </w:p>
+    <w:p>
+      <w:pPr>
+        <w:spacing w:after="0"/>
+      </w:pPr>
+      <w:r>
+        <w:t>Hay que irse al lado del botón Iniciar, que hay un cuadro desplegable en el que pone Debug, y hay que seleccionar la opción “Administrador de configuración”</w:t>
+      </w:r>
+      <w:r>
+        <w:t>. Ahí debemos abrir la lista de “Plataformas de soluciones activas” &gt; Editar y eliminar “Any CPU”</w:t>
       </w:r>
     </w:p>
     <w:p>
@@ -643,58 +418,32 @@
         <w:pStyle w:val="Ttulo2"/>
       </w:pPr>
       <w:r>
-        <w:t xml:space="preserve">Firmar proyecto para Windows </w:t>
-      </w:r>
-      <w:proofErr w:type="spellStart"/>
-      <w:r>
-        <w:t>Store</w:t>
-      </w:r>
-      <w:proofErr w:type="spellEnd"/>
-    </w:p>
-    <w:p>
-      <w:r>
-        <w:t xml:space="preserve">Convertimos el proyecto para Windows </w:t>
-      </w:r>
-      <w:proofErr w:type="spellStart"/>
-      <w:r>
-        <w:t>Store</w:t>
-      </w:r>
-      <w:proofErr w:type="spellEnd"/>
-      <w:r>
-        <w:t xml:space="preserve">, y ahora debemos abrirlo con visual </w:t>
-      </w:r>
-      <w:proofErr w:type="spellStart"/>
-      <w:r>
-        <w:t>studio</w:t>
-      </w:r>
-      <w:proofErr w:type="spellEnd"/>
-      <w:r>
-        <w:t xml:space="preserve">, abrimos </w:t>
-      </w:r>
-      <w:proofErr w:type="spellStart"/>
-      <w:r>
-        <w:t>Package.appxmanifest</w:t>
-      </w:r>
-      <w:proofErr w:type="spellEnd"/>
-      <w:r>
-        <w:t xml:space="preserve"> &gt; </w:t>
-      </w:r>
-      <w:proofErr w:type="spellStart"/>
-      <w:r>
-        <w:t>Choose</w:t>
-      </w:r>
-      <w:proofErr w:type="spellEnd"/>
-      <w:r>
-        <w:t xml:space="preserve"> </w:t>
-      </w:r>
-      <w:proofErr w:type="spellStart"/>
-      <w:r>
-        <w:t>Certificate</w:t>
-      </w:r>
-      <w:proofErr w:type="spellEnd"/>
-      <w:r>
-        <w:t xml:space="preserve"> y crearlo.</w:t>
-      </w:r>
+        <w:t>Firmar proyecto para Windows Store</w:t>
+      </w:r>
+    </w:p>
+    <w:p>
+      <w:r>
+        <w:t>Convertimos el proyecto para Windows Store, y ahora debemos abrirlo con visual studio, abrimos Package.appxmanifest &gt; Choose Certificate y crearlo.</w:t>
+      </w:r>
+    </w:p>
+    <w:p/>
+    <w:p>
+      <w:pPr>
+        <w:pStyle w:val="Ttulo2"/>
+      </w:pPr>
+      <w:r>
+        <w:t>Culling</w:t>
+      </w:r>
+    </w:p>
+    <w:p>
+      <w:r>
+        <w:t>Si está activado no dibuja los objetos que esté fuera del rango de la cámara</w:t>
+      </w:r>
+      <w:r>
+        <w:t>, pertenece al RenderManager</w:t>
+      </w:r>
+      <w:bookmarkStart w:id="0" w:name="_GoBack"/>
+      <w:bookmarkEnd w:id="0"/>
     </w:p>
     <w:sectPr>
       <w:pgSz w:w="11906" w:h="16838"/>

</xml_diff>